<commit_message>
threshold 1 and 2
</commit_message>
<xml_diff>
--- a/Backward Elimination Pre-processing.docx
+++ b/Backward Elimination Pre-processing.docx
@@ -58,42 +58,175 @@
           <w:sz w:val="28"/>
           <w:szCs w:val="28"/>
         </w:rPr>
-        <w:t xml:space="preserve">For this project I use a sample data set of 99 variables. The aim is to find all possible </w:t>
-      </w:r>
-      <w:r>
-        <w:rPr>
-          <w:sz w:val="28"/>
-          <w:szCs w:val="28"/>
-        </w:rPr>
-        <w:t xml:space="preserve">maximum size linear </w:t>
-      </w:r>
-      <w:r>
-        <w:rPr>
-          <w:sz w:val="28"/>
-          <w:szCs w:val="28"/>
-        </w:rPr>
-        <w:t>multiple regression functions where the dependent variable is correlated to each one of the independent variables on the right</w:t>
-      </w:r>
-      <w:r>
-        <w:rPr>
-          <w:sz w:val="28"/>
-          <w:szCs w:val="28"/>
-        </w:rPr>
-        <w:t xml:space="preserve"> hand side</w:t>
-      </w:r>
-      <w:r>
-        <w:rPr>
-          <w:sz w:val="28"/>
-          <w:szCs w:val="28"/>
-        </w:rPr>
-        <w:t xml:space="preserve"> of the equation, and at the same time, each one of the independent variables is not correlated to the </w:t>
-      </w:r>
-      <w:r>
-        <w:rPr>
-          <w:sz w:val="28"/>
-          <w:szCs w:val="28"/>
-        </w:rPr>
-        <w:t>rest of the independent variables</w:t>
+        <w:t>The goal of this re</w:t>
+      </w:r>
+      <w:r>
+        <w:rPr>
+          <w:sz w:val="28"/>
+          <w:szCs w:val="28"/>
+        </w:rPr>
+        <w:t>search</w:t>
+      </w:r>
+      <w:r>
+        <w:rPr>
+          <w:sz w:val="28"/>
+          <w:szCs w:val="28"/>
+        </w:rPr>
+        <w:t xml:space="preserve"> is coming up with a program that takes different data as input</w:t>
+      </w:r>
+      <w:r>
+        <w:rPr>
+          <w:sz w:val="28"/>
+          <w:szCs w:val="28"/>
+        </w:rPr>
+        <w:t>,</w:t>
+      </w:r>
+      <w:r>
+        <w:rPr>
+          <w:sz w:val="28"/>
+          <w:szCs w:val="28"/>
+        </w:rPr>
+        <w:t xml:space="preserve"> and outputs </w:t>
+      </w:r>
+      <w:r>
+        <w:rPr>
+          <w:sz w:val="28"/>
+          <w:szCs w:val="28"/>
+        </w:rPr>
+        <w:t>all possible</w:t>
+      </w:r>
+      <w:r>
+        <w:rPr>
+          <w:sz w:val="28"/>
+          <w:szCs w:val="28"/>
+        </w:rPr>
+        <w:t xml:space="preserve"> maximum size linear multiple regres</w:t>
+      </w:r>
+      <w:r>
+        <w:rPr>
+          <w:sz w:val="28"/>
+          <w:szCs w:val="28"/>
+        </w:rPr>
+        <w:t xml:space="preserve">sion functions. </w:t>
+      </w:r>
+      <w:r>
+        <w:rPr>
+          <w:sz w:val="28"/>
+          <w:szCs w:val="28"/>
+        </w:rPr>
+        <w:t xml:space="preserve">These functions </w:t>
+      </w:r>
+      <w:r>
+        <w:rPr>
+          <w:sz w:val="28"/>
+          <w:szCs w:val="28"/>
+        </w:rPr>
+        <w:t>will</w:t>
+      </w:r>
+      <w:r>
+        <w:rPr>
+          <w:sz w:val="28"/>
+          <w:szCs w:val="28"/>
+        </w:rPr>
+        <w:t xml:space="preserve"> consist </w:t>
+      </w:r>
+      <w:r>
+        <w:rPr>
+          <w:sz w:val="28"/>
+          <w:szCs w:val="28"/>
+        </w:rPr>
+        <w:t>only of</w:t>
+      </w:r>
+      <w:r>
+        <w:rPr>
+          <w:sz w:val="28"/>
+          <w:szCs w:val="28"/>
+        </w:rPr>
+        <w:t xml:space="preserve"> relevant variables, and the degree of multicollinearity </w:t>
+      </w:r>
+      <w:r>
+        <w:rPr>
+          <w:sz w:val="28"/>
+          <w:szCs w:val="28"/>
+        </w:rPr>
+        <w:t>will</w:t>
+      </w:r>
+      <w:r>
+        <w:rPr>
+          <w:sz w:val="28"/>
+          <w:szCs w:val="28"/>
+        </w:rPr>
+        <w:t xml:space="preserve"> not be too high. </w:t>
+      </w:r>
+      <w:r>
+        <w:rPr>
+          <w:sz w:val="28"/>
+          <w:szCs w:val="28"/>
+        </w:rPr>
+        <w:t xml:space="preserve">This </w:t>
+      </w:r>
+      <w:r>
+        <w:rPr>
+          <w:sz w:val="28"/>
+          <w:szCs w:val="28"/>
+        </w:rPr>
+        <w:t xml:space="preserve">“pre-processing procedure” </w:t>
+      </w:r>
+      <w:r>
+        <w:rPr>
+          <w:sz w:val="28"/>
+          <w:szCs w:val="28"/>
+        </w:rPr>
+        <w:t xml:space="preserve">can help </w:t>
+      </w:r>
+      <w:r>
+        <w:rPr>
+          <w:sz w:val="28"/>
+          <w:szCs w:val="28"/>
+        </w:rPr>
+        <w:t>detect</w:t>
+      </w:r>
+      <w:r>
+        <w:rPr>
+          <w:sz w:val="28"/>
+          <w:szCs w:val="28"/>
+        </w:rPr>
+        <w:t xml:space="preserve"> relations among different variables, </w:t>
+      </w:r>
+      <w:r>
+        <w:rPr>
+          <w:sz w:val="28"/>
+          <w:szCs w:val="28"/>
+        </w:rPr>
+        <w:t>apart from greatly reducing</w:t>
+      </w:r>
+      <w:r>
+        <w:rPr>
+          <w:sz w:val="28"/>
+          <w:szCs w:val="28"/>
+        </w:rPr>
+        <w:t xml:space="preserve"> the computation time</w:t>
+      </w:r>
+      <w:r>
+        <w:rPr>
+          <w:sz w:val="28"/>
+          <w:szCs w:val="28"/>
+        </w:rPr>
+        <w:t xml:space="preserve"> and</w:t>
+      </w:r>
+      <w:r>
+        <w:rPr>
+          <w:sz w:val="28"/>
+          <w:szCs w:val="28"/>
+        </w:rPr>
+        <w:t xml:space="preserve"> space for </w:t>
+      </w:r>
+      <w:r>
+        <w:rPr>
+          <w:sz w:val="28"/>
+          <w:szCs w:val="28"/>
+        </w:rPr>
+        <w:t>later backward elimination procedures</w:t>
       </w:r>
       <w:r>
         <w:rPr>
@@ -102,40 +235,33 @@
         </w:rPr>
         <w:t>.</w:t>
       </w:r>
-      <w:r>
-        <w:rPr>
-          <w:sz w:val="28"/>
-          <w:szCs w:val="28"/>
-        </w:rPr>
-        <w:t xml:space="preserve"> This can help seeing relations among different variables</w:t>
-      </w:r>
-      <w:r>
-        <w:rPr>
-          <w:sz w:val="28"/>
-          <w:szCs w:val="28"/>
-        </w:rPr>
-        <w:t>,</w:t>
-      </w:r>
-      <w:r>
-        <w:rPr>
-          <w:sz w:val="28"/>
-          <w:szCs w:val="28"/>
-        </w:rPr>
-        <w:t xml:space="preserve"> and can greatly reduce the computation </w:t>
-      </w:r>
-      <w:r>
-        <w:rPr>
-          <w:sz w:val="28"/>
-          <w:szCs w:val="28"/>
-        </w:rPr>
-        <w:t xml:space="preserve">time </w:t>
-      </w:r>
-      <w:r>
-        <w:rPr>
-          <w:sz w:val="28"/>
-          <w:szCs w:val="28"/>
-        </w:rPr>
-        <w:t>space for the backward elimination algorithm.</w:t>
+    </w:p>
+    <w:p>
+      <w:pPr>
+        <w:rPr>
+          <w:sz w:val="28"/>
+          <w:szCs w:val="28"/>
+        </w:rPr>
+      </w:pPr>
+    </w:p>
+    <w:p>
+      <w:pPr>
+        <w:jc w:val="center"/>
+        <w:rPr>
+          <w:b/>
+          <w:sz w:val="32"/>
+          <w:szCs w:val="32"/>
+          <w:u w:val="single"/>
+        </w:rPr>
+      </w:pPr>
+      <w:r>
+        <w:rPr>
+          <w:b/>
+          <w:sz w:val="32"/>
+          <w:szCs w:val="32"/>
+          <w:u w:val="single"/>
+        </w:rPr>
+        <w:t>Introduction</w:t>
       </w:r>
     </w:p>
     <w:p>
@@ -178,6 +304,13 @@
           <w:sz w:val="28"/>
           <w:szCs w:val="28"/>
         </w:rPr>
+        <w:t xml:space="preserve">in multiple regression functions </w:t>
+      </w:r>
+      <w:r>
+        <w:rPr>
+          <w:sz w:val="28"/>
+          <w:szCs w:val="28"/>
+        </w:rPr>
         <w:t>will only increase</w:t>
       </w:r>
       <w:r>
@@ -257,23 +390,7 @@
           <w:sz w:val="28"/>
           <w:szCs w:val="28"/>
         </w:rPr>
-        <w:t xml:space="preserve"> outcome variable (</w:t>
-      </w:r>
-      <w:proofErr w:type="spellStart"/>
-      <w:r>
-        <w:rPr>
-          <w:sz w:val="28"/>
-          <w:szCs w:val="28"/>
-        </w:rPr>
-        <w:t>multicollinearity</w:t>
-      </w:r>
-      <w:proofErr w:type="spellEnd"/>
-      <w:r>
-        <w:rPr>
-          <w:sz w:val="28"/>
-          <w:szCs w:val="28"/>
-        </w:rPr>
-        <w:t>), meaning that these predictors are highly correlated to each other. Dropping such predictors can increase the bias of the predictions, yet at the same time it will reduce the prediction variance, resulting in more accurate predictions</w:t>
+        <w:t xml:space="preserve"> outcome variable (multicollinearity), meaning that these predictors are highly correlated to each other. Dropping such predictors can increase the bias of the predictions, yet at the same time it will reduce the prediction variance, resulting in more accurate predictions</w:t>
       </w:r>
       <w:r>
         <w:rPr>
@@ -337,23 +454,7 @@
           <w:sz w:val="28"/>
           <w:szCs w:val="28"/>
         </w:rPr>
-        <w:t xml:space="preserve">Yet, it is a known fact that a high degree of </w:t>
-      </w:r>
-      <w:proofErr w:type="spellStart"/>
-      <w:r>
-        <w:rPr>
-          <w:sz w:val="28"/>
-          <w:szCs w:val="28"/>
-        </w:rPr>
-        <w:t>multicollinearity</w:t>
-      </w:r>
-      <w:proofErr w:type="spellEnd"/>
-      <w:r>
-        <w:rPr>
-          <w:sz w:val="28"/>
-          <w:szCs w:val="28"/>
-        </w:rPr>
-        <w:t xml:space="preserve"> can result in data redundancy and consequent overfitting in regression </w:t>
+        <w:t xml:space="preserve">Yet, it is a known fact that a high degree of multicollinearity can result in data redundancy and consequent overfitting in regression </w:t>
       </w:r>
       <w:r>
         <w:rPr>
@@ -389,30 +490,22 @@
           <w:sz w:val="28"/>
           <w:szCs w:val="28"/>
         </w:rPr>
-        <w:t xml:space="preserve">To date, there are several articles that talk about detection of </w:t>
-      </w:r>
-      <w:proofErr w:type="spellStart"/>
-      <w:r>
-        <w:rPr>
-          <w:sz w:val="28"/>
-          <w:szCs w:val="28"/>
-        </w:rPr>
-        <w:t>multicollinearity</w:t>
-      </w:r>
-      <w:proofErr w:type="spellEnd"/>
-      <w:r>
-        <w:rPr>
-          <w:sz w:val="28"/>
-          <w:szCs w:val="28"/>
-        </w:rPr>
-        <w:t xml:space="preserve"> and different approaches on how to deal with it in multiple regression functions.</w:t>
-      </w:r>
-      <w:r>
-        <w:rPr>
-          <w:sz w:val="28"/>
-          <w:szCs w:val="28"/>
-        </w:rPr>
-        <w:t xml:space="preserve"> This project proposes a different method: an algorithm that completely avoids the formation of multiple regression functions</w:t>
+        <w:t>To date, there are several articles that talk about detection of multicollinearity and different approaches on how to deal with it in multiple regression functions.</w:t>
+      </w:r>
+      <w:r>
+        <w:rPr>
+          <w:sz w:val="28"/>
+          <w:szCs w:val="28"/>
+        </w:rPr>
+        <w:t xml:space="preserve"> This project proposes a different method: an algorithm that completely avoids the </w:t>
+      </w:r>
+      <w:r>
+        <w:rPr>
+          <w:sz w:val="28"/>
+          <w:szCs w:val="28"/>
+        </w:rPr>
+        <w:lastRenderedPageBreak/>
+        <w:t>formation of multiple regression functions</w:t>
       </w:r>
       <w:r>
         <w:rPr>
@@ -426,23 +519,7 @@
           <w:sz w:val="28"/>
           <w:szCs w:val="28"/>
         </w:rPr>
-        <w:t xml:space="preserve">with high degrees of </w:t>
-      </w:r>
-      <w:proofErr w:type="spellStart"/>
-      <w:r>
-        <w:rPr>
-          <w:sz w:val="28"/>
-          <w:szCs w:val="28"/>
-        </w:rPr>
-        <w:t>multicollinearity</w:t>
-      </w:r>
-      <w:proofErr w:type="spellEnd"/>
-      <w:r>
-        <w:rPr>
-          <w:sz w:val="28"/>
-          <w:szCs w:val="28"/>
-        </w:rPr>
-        <w:t xml:space="preserve"> by setting a correlation threshold T</w:t>
+        <w:t>with high degrees of multicollinearity by setting a correlation threshold T</w:t>
       </w:r>
       <w:r>
         <w:rPr>
@@ -464,59 +541,28 @@
           <w:sz w:val="28"/>
           <w:szCs w:val="28"/>
         </w:rPr>
-        <w:t xml:space="preserve">among the independent variables that will exclude the addition of predictors, in a given multiple regression function, that </w:t>
-      </w:r>
-      <w:bookmarkStart w:id="0" w:name="_GoBack"/>
-      <w:bookmarkEnd w:id="0"/>
-      <w:r>
-        <w:rPr>
-          <w:sz w:val="28"/>
-          <w:szCs w:val="28"/>
-        </w:rPr>
-        <w:lastRenderedPageBreak/>
-        <w:t>are highly correlated to each other.</w:t>
-      </w:r>
-      <w:r>
-        <w:rPr>
-          <w:sz w:val="28"/>
-          <w:szCs w:val="28"/>
-        </w:rPr>
-        <w:t xml:space="preserve"> Please note that </w:t>
-      </w:r>
-      <w:r>
-        <w:rPr>
-          <w:sz w:val="28"/>
-          <w:szCs w:val="28"/>
-        </w:rPr>
-        <w:t xml:space="preserve">for simplicity sake </w:t>
-      </w:r>
-      <w:r>
-        <w:rPr>
-          <w:sz w:val="28"/>
-          <w:szCs w:val="28"/>
-        </w:rPr>
-        <w:t>I</w:t>
-      </w:r>
-      <w:r>
-        <w:rPr>
-          <w:sz w:val="28"/>
-          <w:szCs w:val="28"/>
-        </w:rPr>
-        <w:t xml:space="preserve"> </w:t>
-      </w:r>
-      <w:r>
-        <w:rPr>
-          <w:sz w:val="28"/>
-          <w:szCs w:val="28"/>
-        </w:rPr>
-        <w:t>assume</w:t>
-      </w:r>
-      <w:r>
-        <w:rPr>
-          <w:sz w:val="28"/>
-          <w:szCs w:val="28"/>
-        </w:rPr>
-        <w:t xml:space="preserve"> T</w:t>
+        <w:t>among the independent variables that will exclude the addition of predictors, in a given multiple regression function, that are highly correlated to each other.</w:t>
+      </w:r>
+      <w:r>
+        <w:rPr>
+          <w:sz w:val="28"/>
+          <w:szCs w:val="28"/>
+        </w:rPr>
+        <w:t xml:space="preserve"> Please</w:t>
+      </w:r>
+      <w:r>
+        <w:rPr>
+          <w:sz w:val="28"/>
+          <w:szCs w:val="28"/>
+        </w:rPr>
+        <w:t xml:space="preserve"> note that for simplicity sake we</w:t>
+      </w:r>
+      <w:r>
+        <w:rPr>
+          <w:sz w:val="28"/>
+          <w:szCs w:val="28"/>
+        </w:rPr>
+        <w:t xml:space="preserve"> assume T</w:t>
       </w:r>
       <w:r>
         <w:rPr>
@@ -546,23 +592,37 @@
           <w:sz w:val="28"/>
           <w:szCs w:val="28"/>
         </w:rPr>
-        <w:t xml:space="preserve"> throughout the text</w:t>
-      </w:r>
-      <w:r>
-        <w:rPr>
-          <w:sz w:val="28"/>
-          <w:szCs w:val="28"/>
-        </w:rPr>
-        <w:t>.</w:t>
-      </w:r>
-    </w:p>
-    <w:p>
-      <w:pPr>
-        <w:rPr>
-          <w:sz w:val="28"/>
-          <w:szCs w:val="28"/>
-        </w:rPr>
-      </w:pPr>
+        <w:t xml:space="preserve"> throughout the text.</w:t>
+      </w:r>
+    </w:p>
+    <w:p>
+      <w:pPr>
+        <w:rPr>
+          <w:sz w:val="28"/>
+          <w:szCs w:val="28"/>
+        </w:rPr>
+      </w:pPr>
+      <w:r>
+        <w:rPr>
+          <w:sz w:val="28"/>
+          <w:szCs w:val="28"/>
+        </w:rPr>
+        <w:t>So, in simpler words, the output of the program must be all of the possible maximum size multiple regression functions where the dependent variable has some correlation with the predictor variables, while at the same time none of the predictor variables has a high correlatio</w:t>
+      </w:r>
+      <w:r>
+        <w:rPr>
+          <w:sz w:val="28"/>
+          <w:szCs w:val="28"/>
+        </w:rPr>
+        <w:t>n to each other</w:t>
+      </w:r>
+      <w:r>
+        <w:rPr>
+          <w:sz w:val="28"/>
+          <w:szCs w:val="28"/>
+        </w:rPr>
+        <w:t xml:space="preserve">. </w:t>
+      </w:r>
       <w:r>
         <w:rPr>
           <w:sz w:val="28"/>
@@ -1715,23 +1775,45 @@
           <w:sz w:val="28"/>
           <w:szCs w:val="28"/>
         </w:rPr>
-        <w:t>nction y is correlated to the independent variables and the independent variables are non-correlated to each other.</w:t>
-      </w:r>
-    </w:p>
-    <w:p>
-      <w:pPr>
-        <w:rPr>
-          <w:sz w:val="28"/>
-          <w:szCs w:val="28"/>
-        </w:rPr>
-      </w:pPr>
-      <w:r>
-        <w:rPr>
-          <w:sz w:val="28"/>
-          <w:szCs w:val="28"/>
-        </w:rPr>
-        <w:lastRenderedPageBreak/>
-        <w:t>Additionally, each set contains the maximum amount of dependent variables non-correlated-to-each-other as possible, and thus everything is ready for the backward elimination algorithm to find the functions with the greatest correlation.</w:t>
+        <w:t>nction</w:t>
+      </w:r>
+      <w:r>
+        <w:rPr>
+          <w:sz w:val="28"/>
+          <w:szCs w:val="28"/>
+        </w:rPr>
+        <w:t>,</w:t>
+      </w:r>
+      <w:r>
+        <w:rPr>
+          <w:sz w:val="28"/>
+          <w:szCs w:val="28"/>
+        </w:rPr>
+        <w:t xml:space="preserve"> y is correlated to the independent variables and the independent variables are non-correlated to each other.</w:t>
+      </w:r>
+    </w:p>
+    <w:p>
+      <w:pPr>
+        <w:rPr>
+          <w:sz w:val="28"/>
+          <w:szCs w:val="28"/>
+        </w:rPr>
+      </w:pPr>
+      <w:r>
+        <w:rPr>
+          <w:sz w:val="28"/>
+          <w:szCs w:val="28"/>
+        </w:rPr>
+        <w:t>Additionally, each set contains the maximum amount of dependent variables non-correlated-to-each-other as possible, and thus everything is ready for the backward elimination algorithm to</w:t>
+      </w:r>
+      <w:bookmarkStart w:id="0" w:name="_GoBack"/>
+      <w:bookmarkEnd w:id="0"/>
+      <w:r>
+        <w:rPr>
+          <w:sz w:val="28"/>
+          <w:szCs w:val="28"/>
+        </w:rPr>
+        <w:t xml:space="preserve"> find the functions with the greatest correlation.</w:t>
       </w:r>
     </w:p>
     <w:p>
@@ -1795,6 +1877,13 @@
           <w:szCs w:val="28"/>
         </w:rPr>
         <w:t>Find a dataset with a huge number of attributes.</w:t>
+      </w:r>
+      <w:r>
+        <w:rPr>
+          <w:sz w:val="28"/>
+          <w:szCs w:val="28"/>
+        </w:rPr>
+        <w:t xml:space="preserve"> </w:t>
       </w:r>
     </w:p>
     <w:p>
@@ -1839,16 +1928,13 @@
         </w:rPr>
         <w:t>. This one is a dataset about housing affordability in the United States and it consists of 99 attributes.</w:t>
       </w:r>
-    </w:p>
-    <w:p>
-      <w:pPr>
-        <w:pStyle w:val="ListParagraph"/>
-        <w:ind w:left="1440"/>
-        <w:rPr>
-          <w:sz w:val="28"/>
-          <w:szCs w:val="28"/>
-        </w:rPr>
-      </w:pPr>
+      <w:r>
+        <w:rPr>
+          <w:sz w:val="28"/>
+          <w:szCs w:val="28"/>
+        </w:rPr>
+        <w:t xml:space="preserve"> Please note that finding a very large dataset is a good way to test the efficiency of the algorithm. It can also be a good idea to use a small dataset to easily test the accuracy of the algorithm.</w:t>
+      </w:r>
     </w:p>
     <w:p>
       <w:pPr>
@@ -1924,7 +2010,15 @@
           <w:sz w:val="28"/>
           <w:szCs w:val="28"/>
         </w:rPr>
-        <w:t>qualitative attributes, such as F for woman and M for man. For this reason I wrote a special method that goes through each column and changes the qualitative values to numerical ones. In the case of a column consisting of F and M it will be changed to zeros and ones.</w:t>
+        <w:t xml:space="preserve">qualitative attributes, such as F for woman and M for man. For this reason I wrote a special method that goes through each column and changes the qualitative </w:t>
+      </w:r>
+      <w:r>
+        <w:rPr>
+          <w:sz w:val="28"/>
+          <w:szCs w:val="28"/>
+        </w:rPr>
+        <w:lastRenderedPageBreak/>
+        <w:t>values to numerical ones. In the case of a column consisting of F and M it will be changed to zeros and ones.</w:t>
       </w:r>
     </w:p>
     <w:p>
@@ -2328,6 +2422,7 @@
           <w:sz w:val="32"/>
           <w:szCs w:val="32"/>
         </w:rPr>
+        <w:lastRenderedPageBreak/>
         <w:t>Part I</w:t>
       </w:r>
     </w:p>
@@ -2459,7 +2554,6 @@
           <w:sz w:val="28"/>
           <w:szCs w:val="28"/>
         </w:rPr>
-        <w:lastRenderedPageBreak/>
         <w:t>ComputeFunctions</w:t>
       </w:r>
       <w:proofErr w:type="spellEnd"/>
@@ -3612,6 +3706,7 @@
           <w:sz w:val="28"/>
           <w:szCs w:val="28"/>
         </w:rPr>
+        <w:lastRenderedPageBreak/>
         <w:t>}</w:t>
       </w:r>
     </w:p>
@@ -3672,7 +3767,6 @@
           <w:sz w:val="28"/>
           <w:szCs w:val="28"/>
         </w:rPr>
-        <w:lastRenderedPageBreak/>
         <w:t>Select a variable</w:t>
       </w:r>
       <w:r>
@@ -4682,6 +4776,7 @@
           <w:sz w:val="28"/>
           <w:szCs w:val="28"/>
         </w:rPr>
+        <w:lastRenderedPageBreak/>
         <w:tab/>
       </w:r>
       <w:r>
@@ -4896,7 +4991,6 @@
           <w:sz w:val="28"/>
           <w:szCs w:val="28"/>
         </w:rPr>
-        <w:lastRenderedPageBreak/>
         <w:tab/>
       </w:r>
       <w:r>
@@ -5888,7 +5982,6 @@
                 <w:sz w:val="28"/>
                 <w:szCs w:val="28"/>
               </w:rPr>
-              <w:lastRenderedPageBreak/>
               <w:t>X4</w:t>
             </w:r>
           </w:p>
@@ -6603,6 +6696,7 @@
           <w:sz w:val="28"/>
           <w:szCs w:val="28"/>
         </w:rPr>
+        <w:lastRenderedPageBreak/>
         <w:t>Second iteration:</w:t>
       </w:r>
     </w:p>
@@ -7211,7 +7305,6 @@
                 <w:sz w:val="28"/>
                 <w:szCs w:val="28"/>
               </w:rPr>
-              <w:lastRenderedPageBreak/>
               <w:t>X3</w:t>
             </w:r>
           </w:p>
@@ -9008,7 +9101,6 @@
                 <w:sz w:val="28"/>
                 <w:szCs w:val="28"/>
               </w:rPr>
-              <w:lastRenderedPageBreak/>
               <w:t>X4</w:t>
             </w:r>
           </w:p>
@@ -9632,6 +9724,7 @@
           <w:sz w:val="28"/>
           <w:szCs w:val="28"/>
         </w:rPr>
+        <w:lastRenderedPageBreak/>
         <w:t>So here we can appreciate even more the improvement, the algorithm keeps removing unnecessary computations on a recursive level, thus drastically reducing the computation space and time.</w:t>
       </w:r>
     </w:p>
@@ -9672,7 +9765,6 @@
           <w:sz w:val="28"/>
           <w:szCs w:val="28"/>
         </w:rPr>
-        <w:lastRenderedPageBreak/>
         <w:t>Improved Algorithm Description and Pseudocode:</w:t>
       </w:r>
     </w:p>
@@ -10380,6 +10472,7 @@
           <w:sz w:val="28"/>
           <w:szCs w:val="28"/>
         </w:rPr>
+        <w:lastRenderedPageBreak/>
         <w:tab/>
       </w:r>
       <w:r>
@@ -10560,7 +10653,6 @@
           <w:sz w:val="28"/>
           <w:szCs w:val="28"/>
         </w:rPr>
-        <w:lastRenderedPageBreak/>
         <w:tab/>
       </w:r>
       <w:proofErr w:type="gramStart"/>
@@ -11422,6 +11514,7 @@
           <w:sz w:val="28"/>
           <w:szCs w:val="28"/>
         </w:rPr>
+        <w:lastRenderedPageBreak/>
         <w:t>add</w:t>
       </w:r>
       <w:proofErr w:type="gramEnd"/>
@@ -11613,7 +11706,6 @@
           <w:sz w:val="28"/>
           <w:szCs w:val="28"/>
         </w:rPr>
-        <w:lastRenderedPageBreak/>
         <w:tab/>
       </w:r>
       <w:r>
@@ -12639,6 +12731,7 @@
           <w:sz w:val="28"/>
           <w:szCs w:val="28"/>
         </w:rPr>
+        <w:lastRenderedPageBreak/>
         <w:t xml:space="preserve">Although this new algorithm is quite elegant it still doesn’t avoid completely unnecessary computations and additions, and thus the use of </w:t>
       </w:r>
       <w:proofErr w:type="spellStart"/>

</xml_diff>